<commit_message>
segundo commit version 2
</commit_message>
<xml_diff>
--- a/Actividad_de_clase_01_Ordonez.Flavio.POO.docx
+++ b/Actividad_de_clase_01_Ordonez.Flavio.POO.docx
@@ -208,7 +208,7 @@
           <w:placeholder>
             <w:docPart w:val="DefaultPlaceholder_-1854013438"/>
           </w:placeholder>
-          <w:date w:fullDate="2020-12-10T00:00:00Z">
+          <w:date w:fullDate="2020-12-11T00:00:00Z">
             <w:dateFormat w:val="dd/MM/yyyy"/>
             <w:lid w:val="es-ES"/>
             <w:storeMappedDataAs w:val="dateTime"/>
@@ -223,7 +223,7 @@
               <w:b/>
               <w:color w:val="17365D"/>
             </w:rPr>
-            <w:t>10/12/2020</w:t>
+            <w:t>11/12/2020</w:t>
           </w:r>
         </w:sdtContent>
       </w:sdt>
@@ -476,6 +476,7 @@
           <w:color w:val="365F91"/>
           <w:sz w:val="32"/>
           <w:szCs w:val="32"/>
+          <w:highlight w:val="cyan"/>
         </w:rPr>
         <w:t>Act</w:t>
       </w:r>
@@ -486,6 +487,7 @@
           <w:spacing w:val="-2"/>
           <w:sz w:val="32"/>
           <w:szCs w:val="32"/>
+          <w:highlight w:val="cyan"/>
         </w:rPr>
         <w:t>iv</w:t>
       </w:r>
@@ -495,6 +497,7 @@
           <w:color w:val="365F91"/>
           <w:sz w:val="32"/>
           <w:szCs w:val="32"/>
+          <w:highlight w:val="cyan"/>
         </w:rPr>
         <w:t>i</w:t>
       </w:r>
@@ -505,6 +508,7 @@
           <w:spacing w:val="-3"/>
           <w:sz w:val="32"/>
           <w:szCs w:val="32"/>
+          <w:highlight w:val="cyan"/>
         </w:rPr>
         <w:t>d</w:t>
       </w:r>
@@ -515,6 +519,7 @@
           <w:spacing w:val="3"/>
           <w:sz w:val="32"/>
           <w:szCs w:val="32"/>
+          <w:highlight w:val="cyan"/>
         </w:rPr>
         <w:t>a</w:t>
       </w:r>
@@ -524,6 +529,7 @@
           <w:color w:val="365F91"/>
           <w:sz w:val="32"/>
           <w:szCs w:val="32"/>
+          <w:highlight w:val="cyan"/>
         </w:rPr>
         <w:t>d</w:t>
       </w:r>
@@ -534,6 +540,7 @@
           <w:spacing w:val="-8"/>
           <w:sz w:val="32"/>
           <w:szCs w:val="32"/>
+          <w:highlight w:val="cyan"/>
         </w:rPr>
         <w:t xml:space="preserve"> </w:t>
       </w:r>
@@ -544,6 +551,7 @@
           <w:spacing w:val="-2"/>
           <w:sz w:val="32"/>
           <w:szCs w:val="32"/>
+          <w:highlight w:val="cyan"/>
         </w:rPr>
         <w:t xml:space="preserve">de Clase </w:t>
       </w:r>
@@ -554,6 +562,7 @@
             <w:color w:val="365F91"/>
             <w:sz w:val="32"/>
             <w:szCs w:val="32"/>
+            <w:highlight w:val="cyan"/>
           </w:rPr>
           <w:id w:val="-1343782083"/>
           <w:placeholder>
@@ -580,6 +589,7 @@
               <w:color w:val="365F91"/>
               <w:sz w:val="32"/>
               <w:szCs w:val="32"/>
+              <w:highlight w:val="cyan"/>
             </w:rPr>
             <w:t>01</w:t>
           </w:r>
@@ -741,11 +751,13 @@
         <w:spacing w:line="276" w:lineRule="auto"/>
         <w:rPr>
           <w:b/>
+          <w:color w:val="FF0000"/>
         </w:rPr>
       </w:pPr>
       <w:r>
         <w:rPr>
           <w:b/>
+          <w:color w:val="FF0000"/>
         </w:rPr>
         <w:t>Resumen:</w:t>
       </w:r>
@@ -828,11 +840,13 @@
         <w:spacing w:line="276" w:lineRule="auto"/>
         <w:rPr>
           <w:b/>
+          <w:color w:val="00B0F0"/>
         </w:rPr>
       </w:pPr>
       <w:r>
         <w:rPr>
           <w:b/>
+          <w:color w:val="00B0F0"/>
         </w:rPr>
         <w:t>Los Paradigmas de la POO consta de cuatro pilares fundamentales.</w:t>
       </w:r>
@@ -842,7 +856,7 @@
         <w:pStyle w:val="Prrafodelista"/>
         <w:numPr>
           <w:ilvl w:val="0"/>
-          <w:numId w:val="6"/>
+          <w:numId w:val="10"/>
         </w:numPr>
         <w:spacing w:line="276" w:lineRule="auto"/>
       </w:pPr>
@@ -861,7 +875,7 @@
         <w:pStyle w:val="Prrafodelista"/>
         <w:numPr>
           <w:ilvl w:val="0"/>
-          <w:numId w:val="6"/>
+          <w:numId w:val="10"/>
         </w:numPr>
         <w:spacing w:line="276" w:lineRule="auto"/>
       </w:pPr>
@@ -880,7 +894,7 @@
         <w:pStyle w:val="Prrafodelista"/>
         <w:numPr>
           <w:ilvl w:val="0"/>
-          <w:numId w:val="6"/>
+          <w:numId w:val="10"/>
         </w:numPr>
         <w:spacing w:line="276" w:lineRule="auto"/>
       </w:pPr>
@@ -899,7 +913,7 @@
         <w:pStyle w:val="Prrafodelista"/>
         <w:numPr>
           <w:ilvl w:val="0"/>
-          <w:numId w:val="6"/>
+          <w:numId w:val="10"/>
         </w:numPr>
         <w:spacing w:line="276" w:lineRule="auto"/>
       </w:pPr>
@@ -913,7 +927,10 @@
         <w:t xml:space="preserve"> existe una clase padre y las clases hijas heredan atributos y funcionalidades, pero no son iguales. </w:t>
       </w:r>
     </w:p>
-    <w:p/>
+    <w:p>
+      <w:bookmarkStart w:id="0" w:name="_GoBack"/>
+      <w:bookmarkEnd w:id="0"/>
+    </w:p>
     <w:p>
       <w:pPr>
         <w:rPr>
@@ -1006,8 +1023,6 @@
           <w:szCs w:val="24"/>
         </w:rPr>
       </w:pPr>
-      <w:bookmarkStart w:id="0" w:name="_GoBack"/>
-      <w:bookmarkEnd w:id="0"/>
     </w:p>
     <w:sectPr>
       <w:headerReference w:type="default" r:id="rId9"/>
@@ -2619,6 +2634,92 @@
     </w:lvl>
   </w:abstractNum>
   <w:abstractNum w:abstractNumId="3" w15:restartNumberingAfterBreak="0">
+    <w:nsid w:val="134D2A95"/>
+    <w:multiLevelType w:val="hybridMultilevel"/>
+    <w:tmpl w:val="7EE0DAF4"/>
+    <w:lvl w:ilvl="0" w:tplc="0C0A000F">
+      <w:start w:val="1"/>
+      <w:numFmt w:val="decimal"/>
+      <w:lvlText w:val="%1."/>
+      <w:lvlJc w:val="left"/>
+      <w:pPr>
+        <w:ind w:left="1080" w:hanging="360"/>
+      </w:pPr>
+    </w:lvl>
+    <w:lvl w:ilvl="1" w:tplc="0C0A0019" w:tentative="1">
+      <w:start w:val="1"/>
+      <w:numFmt w:val="lowerLetter"/>
+      <w:lvlText w:val="%2."/>
+      <w:lvlJc w:val="left"/>
+      <w:pPr>
+        <w:ind w:left="1800" w:hanging="360"/>
+      </w:pPr>
+    </w:lvl>
+    <w:lvl w:ilvl="2" w:tplc="0C0A001B" w:tentative="1">
+      <w:start w:val="1"/>
+      <w:numFmt w:val="lowerRoman"/>
+      <w:lvlText w:val="%3."/>
+      <w:lvlJc w:val="right"/>
+      <w:pPr>
+        <w:ind w:left="2520" w:hanging="180"/>
+      </w:pPr>
+    </w:lvl>
+    <w:lvl w:ilvl="3" w:tplc="0C0A000F" w:tentative="1">
+      <w:start w:val="1"/>
+      <w:numFmt w:val="decimal"/>
+      <w:lvlText w:val="%4."/>
+      <w:lvlJc w:val="left"/>
+      <w:pPr>
+        <w:ind w:left="3240" w:hanging="360"/>
+      </w:pPr>
+    </w:lvl>
+    <w:lvl w:ilvl="4" w:tplc="0C0A0019" w:tentative="1">
+      <w:start w:val="1"/>
+      <w:numFmt w:val="lowerLetter"/>
+      <w:lvlText w:val="%5."/>
+      <w:lvlJc w:val="left"/>
+      <w:pPr>
+        <w:ind w:left="3960" w:hanging="360"/>
+      </w:pPr>
+    </w:lvl>
+    <w:lvl w:ilvl="5" w:tplc="0C0A001B" w:tentative="1">
+      <w:start w:val="1"/>
+      <w:numFmt w:val="lowerRoman"/>
+      <w:lvlText w:val="%6."/>
+      <w:lvlJc w:val="right"/>
+      <w:pPr>
+        <w:ind w:left="4680" w:hanging="180"/>
+      </w:pPr>
+    </w:lvl>
+    <w:lvl w:ilvl="6" w:tplc="0C0A000F" w:tentative="1">
+      <w:start w:val="1"/>
+      <w:numFmt w:val="decimal"/>
+      <w:lvlText w:val="%7."/>
+      <w:lvlJc w:val="left"/>
+      <w:pPr>
+        <w:ind w:left="5400" w:hanging="360"/>
+      </w:pPr>
+    </w:lvl>
+    <w:lvl w:ilvl="7" w:tplc="0C0A0019" w:tentative="1">
+      <w:start w:val="1"/>
+      <w:numFmt w:val="lowerLetter"/>
+      <w:lvlText w:val="%8."/>
+      <w:lvlJc w:val="left"/>
+      <w:pPr>
+        <w:ind w:left="6120" w:hanging="360"/>
+      </w:pPr>
+    </w:lvl>
+    <w:lvl w:ilvl="8" w:tplc="0C0A001B" w:tentative="1">
+      <w:start w:val="1"/>
+      <w:numFmt w:val="lowerRoman"/>
+      <w:lvlText w:val="%9."/>
+      <w:lvlJc w:val="right"/>
+      <w:pPr>
+        <w:ind w:left="6840" w:hanging="180"/>
+      </w:pPr>
+    </w:lvl>
+  </w:abstractNum>
+  <w:abstractNum w:abstractNumId="4" w15:restartNumberingAfterBreak="0">
     <w:nsid w:val="1591187E"/>
     <w:multiLevelType w:val="hybridMultilevel"/>
     <w:tmpl w:val="A53A132C"/>
@@ -2704,7 +2805,7 @@
       </w:pPr>
     </w:lvl>
   </w:abstractNum>
-  <w:abstractNum w:abstractNumId="4" w15:restartNumberingAfterBreak="0">
+  <w:abstractNum w:abstractNumId="5" w15:restartNumberingAfterBreak="0">
     <w:nsid w:val="176F4121"/>
     <w:multiLevelType w:val="hybridMultilevel"/>
     <w:tmpl w:val="9DDEE514"/>
@@ -2790,7 +2891,7 @@
       </w:pPr>
     </w:lvl>
   </w:abstractNum>
-  <w:abstractNum w:abstractNumId="5" w15:restartNumberingAfterBreak="0">
+  <w:abstractNum w:abstractNumId="6" w15:restartNumberingAfterBreak="0">
     <w:nsid w:val="46933E6E"/>
     <w:multiLevelType w:val="hybridMultilevel"/>
     <w:tmpl w:val="06BCA90C"/>
@@ -2903,7 +3004,7 @@
       </w:rPr>
     </w:lvl>
   </w:abstractNum>
-  <w:abstractNum w:abstractNumId="6" w15:restartNumberingAfterBreak="0">
+  <w:abstractNum w:abstractNumId="7" w15:restartNumberingAfterBreak="0">
     <w:nsid w:val="58BC642A"/>
     <w:multiLevelType w:val="hybridMultilevel"/>
     <w:tmpl w:val="D3A277EA"/>
@@ -3016,7 +3117,7 @@
       </w:rPr>
     </w:lvl>
   </w:abstractNum>
-  <w:abstractNum w:abstractNumId="7" w15:restartNumberingAfterBreak="0">
+  <w:abstractNum w:abstractNumId="8" w15:restartNumberingAfterBreak="0">
     <w:nsid w:val="5A0001E0"/>
     <w:multiLevelType w:val="hybridMultilevel"/>
     <w:tmpl w:val="354C23D8"/>
@@ -3129,7 +3230,7 @@
       </w:rPr>
     </w:lvl>
   </w:abstractNum>
-  <w:abstractNum w:abstractNumId="8" w15:restartNumberingAfterBreak="0">
+  <w:abstractNum w:abstractNumId="9" w15:restartNumberingAfterBreak="0">
     <w:nsid w:val="5F337E54"/>
     <w:multiLevelType w:val="hybridMultilevel"/>
     <w:tmpl w:val="56A80094"/>
@@ -3225,25 +3326,28 @@
     <w:abstractNumId w:val="0"/>
   </w:num>
   <w:num w:numId="3">
-    <w:abstractNumId w:val="5"/>
+    <w:abstractNumId w:val="6"/>
   </w:num>
   <w:num w:numId="4">
     <w:abstractNumId w:val="2"/>
   </w:num>
   <w:num w:numId="5">
-    <w:abstractNumId w:val="3"/>
+    <w:abstractNumId w:val="4"/>
   </w:num>
   <w:num w:numId="6">
-    <w:abstractNumId w:val="4"/>
+    <w:abstractNumId w:val="5"/>
   </w:num>
   <w:num w:numId="7">
+    <w:abstractNumId w:val="9"/>
+  </w:num>
+  <w:num w:numId="8">
     <w:abstractNumId w:val="8"/>
   </w:num>
-  <w:num w:numId="8">
+  <w:num w:numId="9">
     <w:abstractNumId w:val="7"/>
   </w:num>
-  <w:num w:numId="9">
-    <w:abstractNumId w:val="6"/>
+  <w:num w:numId="10">
+    <w:abstractNumId w:val="3"/>
   </w:num>
 </w:numbering>
 </file>
@@ -4002,6 +4106,7 @@
     <w:rsidRoot w:val="00E64816"/>
     <w:rsid w:val="00377781"/>
     <w:rsid w:val="00A05A53"/>
+    <w:rsid w:val="00BF6ED9"/>
     <w:rsid w:val="00E64816"/>
     <w:rsid w:val="00E74917"/>
   </w:rsids>
@@ -4789,7 +4894,7 @@
 </file>
 
 <file path=customXml/itemProps1.xml><?xml version="1.0" encoding="utf-8"?>
-<ds:datastoreItem xmlns:ds="http://schemas.openxmlformats.org/officeDocument/2006/customXml" ds:itemID="{3B6C657F-F052-4035-B512-603F9D0FD56F}">
+<ds:datastoreItem xmlns:ds="http://schemas.openxmlformats.org/officeDocument/2006/customXml" ds:itemID="{C4D8D6CC-9815-4477-AE82-71D77BBE3696}">
   <ds:schemaRefs>
     <ds:schemaRef ds:uri="http://schemas.openxmlformats.org/officeDocument/2006/bibliography"/>
   </ds:schemaRefs>

</xml_diff>